<commit_message>
[AC05] - parte 1
</commit_message>
<xml_diff>
--- a/Documentation/16. DFD Essencial para cada Capacidade.docx
+++ b/Documentation/16. DFD Essencial para cada Capacidade.docx
@@ -9,18 +9,26 @@
           <w:lang w:eastAsia="pt-BR"/>
         </w:rPr>
         <w:drawing>
-          <wp:anchor distT="0" distB="0" distL="114300" distR="114300" simplePos="0" relativeHeight="251659264" behindDoc="1" locked="0" layoutInCell="1" allowOverlap="1" wp14:anchorId="758A1F6A" wp14:editId="456408E4">
+          <wp:anchor distT="0" distB="0" distL="114300" distR="114300" simplePos="0" relativeHeight="251660288" behindDoc="1" locked="0" layoutInCell="1" allowOverlap="1" wp14:anchorId="4B4B2084" wp14:editId="04F73719">
             <wp:simplePos x="0" y="0"/>
             <wp:positionH relativeFrom="column">
-              <wp:posOffset>495300</wp:posOffset>
+              <wp:posOffset>193140</wp:posOffset>
             </wp:positionH>
-            <wp:positionV relativeFrom="margin">
-              <wp:posOffset>9525</wp:posOffset>
+            <wp:positionV relativeFrom="paragraph">
+              <wp:posOffset>0</wp:posOffset>
             </wp:positionV>
-            <wp:extent cx="8892540" cy="5888990"/>
-            <wp:effectExtent l="0" t="0" r="3810" b="0"/>
-            <wp:wrapNone/>
-            <wp:docPr id="8" name="Imagem 8" descr="C:\Users\re041584\OneDrive\Documentos\Impacta\Engenharia de Requisitos\Silpan\Documentation\DFD Essencial para cada Capacidade\DFD Tratar Orçamento_sob_medida.png"/>
+            <wp:extent cx="9707245" cy="6473825"/>
+            <wp:effectExtent l="0" t="0" r="8255" b="3175"/>
+            <wp:wrapTight wrapText="bothSides">
+              <wp:wrapPolygon edited="0">
+                <wp:start x="0" y="0"/>
+                <wp:lineTo x="0" y="21547"/>
+                <wp:lineTo x="21576" y="21547"/>
+                <wp:lineTo x="21576" y="0"/>
+                <wp:lineTo x="0" y="0"/>
+              </wp:wrapPolygon>
+            </wp:wrapTight>
+            <wp:docPr id="12" name="Imagem 12"/>
             <wp:cNvGraphicFramePr>
               <a:graphicFrameLocks xmlns:a="http://schemas.openxmlformats.org/drawingml/2006/main" noChangeAspect="1"/>
             </wp:cNvGraphicFramePr>
@@ -28,7 +36,7 @@
               <a:graphicData uri="http://schemas.openxmlformats.org/drawingml/2006/picture">
                 <pic:pic xmlns:pic="http://schemas.openxmlformats.org/drawingml/2006/picture">
                   <pic:nvPicPr>
-                    <pic:cNvPr id="0" name="Picture 8" descr="C:\Users\re041584\OneDrive\Documentos\Impacta\Engenharia de Requisitos\Silpan\Documentation\DFD Essencial para cada Capacidade\DFD Tratar Orçamento_sob_medida.png"/>
+                    <pic:cNvPr id="0" name="Picture 1"/>
                     <pic:cNvPicPr>
                       <a:picLocks noChangeAspect="1" noChangeArrowheads="1"/>
                     </pic:cNvPicPr>
@@ -49,7 +57,7 @@
                   <pic:spPr bwMode="auto">
                     <a:xfrm>
                       <a:off x="0" y="0"/>
-                      <a:ext cx="8892540" cy="5888990"/>
+                      <a:ext cx="9707245" cy="6473825"/>
                     </a:xfrm>
                     <a:prstGeom prst="rect">
                       <a:avLst/>
@@ -66,40 +74,33 @@
         </w:drawing>
       </w:r>
     </w:p>
-    <w:p/>
-    <w:p>
-      <w:r>
-        <w:br w:type="page"/>
-      </w:r>
-    </w:p>
     <w:p>
       <w:r>
         <w:rPr>
           <w:noProof/>
-          <w:lang w:eastAsia="pt-BR"/>
         </w:rPr>
         <w:lastRenderedPageBreak/>
         <w:drawing>
-          <wp:anchor distT="0" distB="0" distL="114300" distR="114300" simplePos="0" relativeHeight="251658240" behindDoc="1" locked="0" layoutInCell="1" allowOverlap="1" wp14:anchorId="77A4D4DE" wp14:editId="314FFC8C">
+          <wp:anchor distT="0" distB="0" distL="114300" distR="114300" simplePos="0" relativeHeight="251658240" behindDoc="1" locked="0" layoutInCell="1" allowOverlap="1" wp14:anchorId="6FB37879" wp14:editId="75B9A8C5">
             <wp:simplePos x="0" y="0"/>
-            <wp:positionH relativeFrom="column">
-              <wp:posOffset>1795780</wp:posOffset>
+            <wp:positionH relativeFrom="margin">
+              <wp:align>center</wp:align>
             </wp:positionH>
-            <wp:positionV relativeFrom="page">
-              <wp:posOffset>551180</wp:posOffset>
+            <wp:positionV relativeFrom="paragraph">
+              <wp:posOffset>0</wp:posOffset>
             </wp:positionV>
-            <wp:extent cx="6057265" cy="6483985"/>
-            <wp:effectExtent l="0" t="0" r="635" b="0"/>
+            <wp:extent cx="8368665" cy="6473825"/>
+            <wp:effectExtent l="0" t="0" r="0" b="3175"/>
             <wp:wrapTight wrapText="bothSides">
               <wp:wrapPolygon edited="0">
                 <wp:start x="0" y="0"/>
-                <wp:lineTo x="0" y="21513"/>
-                <wp:lineTo x="21534" y="21513"/>
-                <wp:lineTo x="21534" y="0"/>
+                <wp:lineTo x="0" y="21547"/>
+                <wp:lineTo x="21536" y="21547"/>
+                <wp:lineTo x="21536" y="0"/>
                 <wp:lineTo x="0" y="0"/>
               </wp:wrapPolygon>
             </wp:wrapTight>
-            <wp:docPr id="10" name="Imagem 10" descr="C:\Users\re041584\OneDrive\Documentos\Impacta\Engenharia de Requisitos\Silpan\Documentation\DFD Essencial para cada Capacidade\DFD Tratar pedido sob medida.png"/>
+            <wp:docPr id="13" name="Imagem 13"/>
             <wp:cNvGraphicFramePr>
               <a:graphicFrameLocks xmlns:a="http://schemas.openxmlformats.org/drawingml/2006/main" noChangeAspect="1"/>
             </wp:cNvGraphicFramePr>
@@ -107,7 +108,7 @@
               <a:graphicData uri="http://schemas.openxmlformats.org/drawingml/2006/picture">
                 <pic:pic xmlns:pic="http://schemas.openxmlformats.org/drawingml/2006/picture">
                   <pic:nvPicPr>
-                    <pic:cNvPr id="0" name="Picture 10" descr="C:\Users\re041584\OneDrive\Documentos\Impacta\Engenharia de Requisitos\Silpan\Documentation\DFD Essencial para cada Capacidade\DFD Tratar pedido sob medida.png"/>
+                    <pic:cNvPr id="0" name="Picture 2"/>
                     <pic:cNvPicPr>
                       <a:picLocks noChangeAspect="1" noChangeArrowheads="1"/>
                     </pic:cNvPicPr>
@@ -128,7 +129,7 @@
                   <pic:spPr bwMode="auto">
                     <a:xfrm>
                       <a:off x="0" y="0"/>
-                      <a:ext cx="6057265" cy="6483985"/>
+                      <a:ext cx="8368665" cy="6473825"/>
                     </a:xfrm>
                     <a:prstGeom prst="rect">
                       <a:avLst/>
@@ -144,6 +145,66 @@
           </wp:anchor>
         </w:drawing>
       </w:r>
+      <w:r>
+        <w:tab/>
+      </w:r>
+      <w:r>
+        <w:tab/>
+      </w:r>
+      <w:r>
+        <w:tab/>
+      </w:r>
+      <w:r>
+        <w:tab/>
+      </w:r>
+      <w:r>
+        <w:tab/>
+      </w:r>
+      <w:r>
+        <w:tab/>
+      </w:r>
+      <w:r>
+        <w:tab/>
+      </w:r>
+      <w:r>
+        <w:tab/>
+      </w:r>
+      <w:r>
+        <w:tab/>
+      </w:r>
+      <w:r>
+        <w:tab/>
+      </w:r>
+      <w:r>
+        <w:tab/>
+      </w:r>
+      <w:r>
+        <w:tab/>
+      </w:r>
+      <w:r>
+        <w:tab/>
+      </w:r>
+      <w:r>
+        <w:tab/>
+      </w:r>
+      <w:r>
+        <w:tab/>
+      </w:r>
+      <w:r>
+        <w:tab/>
+      </w:r>
+      <w:r>
+        <w:tab/>
+      </w:r>
+      <w:r>
+        <w:tab/>
+      </w:r>
+      <w:r>
+        <w:tab/>
+      </w:r>
+      <w:r>
+        <w:tab/>
+      </w:r>
     </w:p>
     <w:p>
       <w:r>
@@ -154,30 +215,29 @@
       <w:r>
         <w:rPr>
           <w:noProof/>
-          <w:lang w:eastAsia="pt-BR"/>
         </w:rPr>
         <w:lastRenderedPageBreak/>
         <w:drawing>
-          <wp:anchor distT="0" distB="0" distL="114300" distR="114300" simplePos="0" relativeHeight="251660288" behindDoc="1" locked="0" layoutInCell="1" allowOverlap="1" wp14:anchorId="3462142E" wp14:editId="53A3E4F8">
+          <wp:anchor distT="0" distB="0" distL="114300" distR="114300" simplePos="0" relativeHeight="251659264" behindDoc="1" locked="0" layoutInCell="1" allowOverlap="1" wp14:anchorId="0780C506" wp14:editId="2D15C8F9">
             <wp:simplePos x="0" y="0"/>
-            <wp:positionH relativeFrom="column">
-              <wp:posOffset>110490</wp:posOffset>
+            <wp:positionH relativeFrom="margin">
+              <wp:align>center</wp:align>
             </wp:positionH>
             <wp:positionV relativeFrom="paragraph">
-              <wp:posOffset>0</wp:posOffset>
+              <wp:posOffset>334</wp:posOffset>
             </wp:positionV>
-            <wp:extent cx="9601200" cy="6672325"/>
-            <wp:effectExtent l="0" t="0" r="0" b="0"/>
+            <wp:extent cx="6774180" cy="6481445"/>
+            <wp:effectExtent l="0" t="0" r="7620" b="0"/>
             <wp:wrapTight wrapText="bothSides">
               <wp:wrapPolygon edited="0">
                 <wp:start x="0" y="0"/>
-                <wp:lineTo x="0" y="21524"/>
-                <wp:lineTo x="21557" y="21524"/>
-                <wp:lineTo x="21557" y="0"/>
+                <wp:lineTo x="0" y="21522"/>
+                <wp:lineTo x="21564" y="21522"/>
+                <wp:lineTo x="21564" y="0"/>
                 <wp:lineTo x="0" y="0"/>
               </wp:wrapPolygon>
             </wp:wrapTight>
-            <wp:docPr id="7" name="Imagem 7" descr="C:\Users\re041584\OneDrive\Documentos\Impacta\Engenharia de Requisitos\Silpan\Documentation\DFD Essencial para cada Capacidade\DFD Tratar Orcamento.png"/>
+            <wp:docPr id="14" name="Imagem 14" descr="Diagrama&#10;&#10;Descrição gerada automaticamente"/>
             <wp:cNvGraphicFramePr>
               <a:graphicFrameLocks xmlns:a="http://schemas.openxmlformats.org/drawingml/2006/main" noChangeAspect="1"/>
             </wp:cNvGraphicFramePr>
@@ -185,7 +245,7 @@
               <a:graphicData uri="http://schemas.openxmlformats.org/drawingml/2006/picture">
                 <pic:pic xmlns:pic="http://schemas.openxmlformats.org/drawingml/2006/picture">
                   <pic:nvPicPr>
-                    <pic:cNvPr id="0" name="Picture 7" descr="C:\Users\re041584\OneDrive\Documentos\Impacta\Engenharia de Requisitos\Silpan\Documentation\DFD Essencial para cada Capacidade\DFD Tratar Orcamento.png"/>
+                    <pic:cNvPr id="14" name="Imagem 14" descr="Diagrama&#10;&#10;Descrição gerada automaticamente"/>
                     <pic:cNvPicPr>
                       <a:picLocks noChangeAspect="1" noChangeArrowheads="1"/>
                     </pic:cNvPicPr>
@@ -206,7 +266,7 @@
                   <pic:spPr bwMode="auto">
                     <a:xfrm>
                       <a:off x="0" y="0"/>
-                      <a:ext cx="9601200" cy="6672325"/>
+                      <a:ext cx="6774180" cy="6481445"/>
                     </a:xfrm>
                     <a:prstGeom prst="rect">
                       <a:avLst/>
@@ -222,33 +282,34 @@
           </wp:anchor>
         </w:drawing>
       </w:r>
-      <w:r>
-        <w:tab/>
-      </w:r>
-      <w:r>
-        <w:tab/>
-      </w:r>
     </w:p>
     <w:p>
       <w:r>
         <w:rPr>
           <w:noProof/>
-          <w:lang w:eastAsia="pt-BR"/>
         </w:rPr>
         <w:lastRenderedPageBreak/>
         <w:drawing>
-          <wp:anchor distT="0" distB="0" distL="114300" distR="114300" simplePos="0" relativeHeight="251661312" behindDoc="0" locked="0" layoutInCell="1" allowOverlap="1" wp14:anchorId="0EBA93E9" wp14:editId="16CA4C06">
+          <wp:anchor distT="0" distB="0" distL="114300" distR="114300" simplePos="0" relativeHeight="251661312" behindDoc="1" locked="0" layoutInCell="1" allowOverlap="1" wp14:anchorId="4D5E9853" wp14:editId="0939C55F">
             <wp:simplePos x="0" y="0"/>
-            <wp:positionH relativeFrom="column">
-              <wp:posOffset>193558</wp:posOffset>
+            <wp:positionH relativeFrom="page">
+              <wp:posOffset>2430279</wp:posOffset>
             </wp:positionH>
             <wp:positionV relativeFrom="paragraph">
-              <wp:posOffset>0</wp:posOffset>
+              <wp:posOffset>-285182</wp:posOffset>
             </wp:positionV>
-            <wp:extent cx="9675495" cy="5734357"/>
-            <wp:effectExtent l="0" t="0" r="1905" b="0"/>
-            <wp:wrapSquare wrapText="bothSides"/>
-            <wp:docPr id="11" name="Imagem 11" descr="C:\Users\re041584\OneDrive\Documentos\Impacta\Engenharia de Requisitos\Silpan\Documentation\DFD Essencial para cada Capacidade\DFD Tratar Pedido.png"/>
+            <wp:extent cx="6642100" cy="6473825"/>
+            <wp:effectExtent l="0" t="0" r="6350" b="3175"/>
+            <wp:wrapTight wrapText="bothSides">
+              <wp:wrapPolygon edited="0">
+                <wp:start x="0" y="0"/>
+                <wp:lineTo x="0" y="21547"/>
+                <wp:lineTo x="21559" y="21547"/>
+                <wp:lineTo x="21559" y="0"/>
+                <wp:lineTo x="0" y="0"/>
+              </wp:wrapPolygon>
+            </wp:wrapTight>
+            <wp:docPr id="16" name="Imagem 16" descr="Diagrama&#10;&#10;Descrição gerada automaticamente"/>
             <wp:cNvGraphicFramePr>
               <a:graphicFrameLocks xmlns:a="http://schemas.openxmlformats.org/drawingml/2006/main" noChangeAspect="1"/>
             </wp:cNvGraphicFramePr>
@@ -256,7 +317,7 @@
               <a:graphicData uri="http://schemas.openxmlformats.org/drawingml/2006/picture">
                 <pic:pic xmlns:pic="http://schemas.openxmlformats.org/drawingml/2006/picture">
                   <pic:nvPicPr>
-                    <pic:cNvPr id="0" name="Picture 11" descr="C:\Users\re041584\OneDrive\Documentos\Impacta\Engenharia de Requisitos\Silpan\Documentation\DFD Essencial para cada Capacidade\DFD Tratar Pedido.png"/>
+                    <pic:cNvPr id="16" name="Imagem 16" descr="Diagrama&#10;&#10;Descrição gerada automaticamente"/>
                     <pic:cNvPicPr>
                       <a:picLocks noChangeAspect="1" noChangeArrowheads="1"/>
                     </pic:cNvPicPr>
@@ -277,7 +338,7 @@
                   <pic:spPr bwMode="auto">
                     <a:xfrm>
                       <a:off x="0" y="0"/>
-                      <a:ext cx="9675495" cy="5734357"/>
+                      <a:ext cx="6642100" cy="6473825"/>
                     </a:xfrm>
                     <a:prstGeom prst="rect">
                       <a:avLst/>
@@ -301,22 +362,29 @@
       <w:r>
         <w:rPr>
           <w:noProof/>
-          <w:lang w:eastAsia="pt-BR"/>
         </w:rPr>
         <w:lastRenderedPageBreak/>
         <w:drawing>
-          <wp:anchor distT="0" distB="0" distL="114300" distR="114300" simplePos="0" relativeHeight="251665408" behindDoc="0" locked="0" layoutInCell="1" allowOverlap="1" wp14:anchorId="63898329" wp14:editId="34B397EE">
+          <wp:anchor distT="0" distB="0" distL="114300" distR="114300" simplePos="0" relativeHeight="251662336" behindDoc="1" locked="0" layoutInCell="1" allowOverlap="1" wp14:anchorId="3B470B5F" wp14:editId="77AB136D">
             <wp:simplePos x="0" y="0"/>
             <wp:positionH relativeFrom="margin">
-              <wp:align>center</wp:align>
+              <wp:align>left</wp:align>
             </wp:positionH>
-            <wp:positionV relativeFrom="margin">
-              <wp:align>top</wp:align>
+            <wp:positionV relativeFrom="paragraph">
+              <wp:posOffset>0</wp:posOffset>
             </wp:positionV>
-            <wp:extent cx="9774555" cy="4840605"/>
-            <wp:effectExtent l="0" t="0" r="0" b="0"/>
-            <wp:wrapSquare wrapText="bothSides"/>
-            <wp:docPr id="9" name="Imagem 9" descr="C:\Users\re041584\OneDrive\Documentos\Impacta\Engenharia de Requisitos\Silpan\Documentation\DFD Essencial para cada Capacidade\DFD Tratar Pagamento.png"/>
+            <wp:extent cx="9865995" cy="6473190"/>
+            <wp:effectExtent l="0" t="0" r="1905" b="3810"/>
+            <wp:wrapTight wrapText="bothSides">
+              <wp:wrapPolygon edited="0">
+                <wp:start x="0" y="0"/>
+                <wp:lineTo x="0" y="21549"/>
+                <wp:lineTo x="21562" y="21549"/>
+                <wp:lineTo x="21562" y="0"/>
+                <wp:lineTo x="0" y="0"/>
+              </wp:wrapPolygon>
+            </wp:wrapTight>
+            <wp:docPr id="17" name="Imagem 17"/>
             <wp:cNvGraphicFramePr>
               <a:graphicFrameLocks xmlns:a="http://schemas.openxmlformats.org/drawingml/2006/main" noChangeAspect="1"/>
             </wp:cNvGraphicFramePr>
@@ -324,7 +392,7 @@
               <a:graphicData uri="http://schemas.openxmlformats.org/drawingml/2006/picture">
                 <pic:pic xmlns:pic="http://schemas.openxmlformats.org/drawingml/2006/picture">
                   <pic:nvPicPr>
-                    <pic:cNvPr id="0" name="Picture 9" descr="C:\Users\re041584\OneDrive\Documentos\Impacta\Engenharia de Requisitos\Silpan\Documentation\DFD Essencial para cada Capacidade\DFD Tratar Pagamento.png"/>
+                    <pic:cNvPr id="0" name="Picture 6"/>
                     <pic:cNvPicPr>
                       <a:picLocks noChangeAspect="1" noChangeArrowheads="1"/>
                     </pic:cNvPicPr>
@@ -345,7 +413,7 @@
                   <pic:spPr bwMode="auto">
                     <a:xfrm>
                       <a:off x="0" y="0"/>
-                      <a:ext cx="9774555" cy="4840605"/>
+                      <a:ext cx="9865995" cy="6473190"/>
                     </a:xfrm>
                     <a:prstGeom prst="rect">
                       <a:avLst/>
@@ -364,29 +432,31 @@
     </w:p>
     <w:p>
       <w:r>
-        <w:br w:type="page"/>
-      </w:r>
-    </w:p>
-    <w:p>
-      <w:r>
         <w:rPr>
           <w:noProof/>
-          <w:lang w:eastAsia="pt-BR"/>
         </w:rPr>
         <w:lastRenderedPageBreak/>
         <w:drawing>
-          <wp:anchor distT="0" distB="0" distL="114300" distR="114300" simplePos="0" relativeHeight="251662336" behindDoc="0" locked="0" layoutInCell="1" allowOverlap="1" wp14:anchorId="3CB37DD9" wp14:editId="45FA44A3">
+          <wp:anchor distT="0" distB="0" distL="114300" distR="114300" simplePos="0" relativeHeight="251663360" behindDoc="1" locked="0" layoutInCell="1" allowOverlap="1" wp14:anchorId="2ADC056F" wp14:editId="6A2D2C21">
             <wp:simplePos x="0" y="0"/>
-            <wp:positionH relativeFrom="column">
-              <wp:posOffset>488315</wp:posOffset>
+            <wp:positionH relativeFrom="margin">
+              <wp:align>center</wp:align>
             </wp:positionH>
             <wp:positionV relativeFrom="paragraph">
-              <wp:posOffset>0</wp:posOffset>
+              <wp:posOffset>10929</wp:posOffset>
             </wp:positionV>
-            <wp:extent cx="7993380" cy="4869180"/>
-            <wp:effectExtent l="0" t="0" r="7620" b="7620"/>
-            <wp:wrapSquare wrapText="bothSides"/>
-            <wp:docPr id="5" name="Imagem 5" descr="C:\Users\re041584\OneDrive\Documentos\Impacta\Engenharia de Requisitos\Silpan\Documentation\DFD Essencial para cada Capacidade\DFD Tratar Empacotamento.png"/>
+            <wp:extent cx="6497320" cy="4860925"/>
+            <wp:effectExtent l="0" t="0" r="0" b="0"/>
+            <wp:wrapTight wrapText="bothSides">
+              <wp:wrapPolygon edited="0">
+                <wp:start x="0" y="0"/>
+                <wp:lineTo x="0" y="21501"/>
+                <wp:lineTo x="21532" y="21501"/>
+                <wp:lineTo x="21532" y="0"/>
+                <wp:lineTo x="0" y="0"/>
+              </wp:wrapPolygon>
+            </wp:wrapTight>
+            <wp:docPr id="19" name="Imagem 19"/>
             <wp:cNvGraphicFramePr>
               <a:graphicFrameLocks xmlns:a="http://schemas.openxmlformats.org/drawingml/2006/main" noChangeAspect="1"/>
             </wp:cNvGraphicFramePr>
@@ -394,7 +464,7 @@
               <a:graphicData uri="http://schemas.openxmlformats.org/drawingml/2006/picture">
                 <pic:pic xmlns:pic="http://schemas.openxmlformats.org/drawingml/2006/picture">
                   <pic:nvPicPr>
-                    <pic:cNvPr id="0" name="Picture 5" descr="C:\Users\re041584\OneDrive\Documentos\Impacta\Engenharia de Requisitos\Silpan\Documentation\DFD Essencial para cada Capacidade\DFD Tratar Empacotamento.png"/>
+                    <pic:cNvPr id="0" name="Picture 8"/>
                     <pic:cNvPicPr>
                       <a:picLocks noChangeAspect="1" noChangeArrowheads="1"/>
                     </pic:cNvPicPr>
@@ -415,7 +485,7 @@
                   <pic:spPr bwMode="auto">
                     <a:xfrm>
                       <a:off x="0" y="0"/>
-                      <a:ext cx="7993380" cy="4869180"/>
+                      <a:ext cx="6497320" cy="4860925"/>
                     </a:xfrm>
                     <a:prstGeom prst="rect">
                       <a:avLst/>
@@ -431,8 +501,6 @@
           </wp:anchor>
         </w:drawing>
       </w:r>
-    </w:p>
-    <w:p>
       <w:r>
         <w:br w:type="page"/>
       </w:r>
@@ -441,22 +509,29 @@
       <w:r>
         <w:rPr>
           <w:noProof/>
-          <w:lang w:eastAsia="pt-BR"/>
         </w:rPr>
         <w:lastRenderedPageBreak/>
         <w:drawing>
-          <wp:anchor distT="0" distB="0" distL="114300" distR="114300" simplePos="0" relativeHeight="251663360" behindDoc="0" locked="0" layoutInCell="1" allowOverlap="1" wp14:anchorId="655034AE" wp14:editId="6A27D4E4">
+          <wp:anchor distT="0" distB="0" distL="114300" distR="114300" simplePos="0" relativeHeight="251664384" behindDoc="1" locked="0" layoutInCell="1" allowOverlap="1" wp14:anchorId="111A4D83" wp14:editId="30965081">
             <wp:simplePos x="0" y="0"/>
-            <wp:positionH relativeFrom="column">
-              <wp:posOffset>1031240</wp:posOffset>
+            <wp:positionH relativeFrom="margin">
+              <wp:align>right</wp:align>
             </wp:positionH>
             <wp:positionV relativeFrom="paragraph">
-              <wp:posOffset>10160</wp:posOffset>
+              <wp:posOffset>100</wp:posOffset>
             </wp:positionV>
-            <wp:extent cx="7543800" cy="4960620"/>
+            <wp:extent cx="9914255" cy="5053330"/>
             <wp:effectExtent l="0" t="0" r="0" b="0"/>
-            <wp:wrapSquare wrapText="bothSides"/>
-            <wp:docPr id="4" name="Imagem 4" descr="C:\Users\re041584\OneDrive\Documentos\Impacta\Engenharia de Requisitos\Silpan\Documentation\DFD Essencial para cada Capacidade\DFD Tratar devolução do pedido.png"/>
+            <wp:wrapTight wrapText="bothSides">
+              <wp:wrapPolygon edited="0">
+                <wp:start x="0" y="0"/>
+                <wp:lineTo x="0" y="21497"/>
+                <wp:lineTo x="21541" y="21497"/>
+                <wp:lineTo x="21541" y="0"/>
+                <wp:lineTo x="0" y="0"/>
+              </wp:wrapPolygon>
+            </wp:wrapTight>
+            <wp:docPr id="20" name="Imagem 20"/>
             <wp:cNvGraphicFramePr>
               <a:graphicFrameLocks xmlns:a="http://schemas.openxmlformats.org/drawingml/2006/main" noChangeAspect="1"/>
             </wp:cNvGraphicFramePr>
@@ -464,7 +539,7 @@
               <a:graphicData uri="http://schemas.openxmlformats.org/drawingml/2006/picture">
                 <pic:pic xmlns:pic="http://schemas.openxmlformats.org/drawingml/2006/picture">
                   <pic:nvPicPr>
-                    <pic:cNvPr id="0" name="Picture 4" descr="C:\Users\re041584\OneDrive\Documentos\Impacta\Engenharia de Requisitos\Silpan\Documentation\DFD Essencial para cada Capacidade\DFD Tratar devolução do pedido.png"/>
+                    <pic:cNvPr id="0" name="Picture 9"/>
                     <pic:cNvPicPr>
                       <a:picLocks noChangeAspect="1" noChangeArrowheads="1"/>
                     </pic:cNvPicPr>
@@ -485,7 +560,7 @@
                   <pic:spPr bwMode="auto">
                     <a:xfrm>
                       <a:off x="0" y="0"/>
-                      <a:ext cx="7543800" cy="4960620"/>
+                      <a:ext cx="9914255" cy="5053330"/>
                     </a:xfrm>
                     <a:prstGeom prst="rect">
                       <a:avLst/>
@@ -511,30 +586,29 @@
       <w:r>
         <w:rPr>
           <w:noProof/>
-          <w:lang w:eastAsia="pt-BR"/>
         </w:rPr>
         <w:lastRenderedPageBreak/>
         <w:drawing>
-          <wp:anchor distT="0" distB="0" distL="114300" distR="114300" simplePos="0" relativeHeight="251664384" behindDoc="1" locked="0" layoutInCell="1" allowOverlap="1" wp14:anchorId="158AF4CB" wp14:editId="4E1D2358">
+          <wp:anchor distT="0" distB="0" distL="114300" distR="114300" simplePos="0" relativeHeight="251665408" behindDoc="1" locked="0" layoutInCell="1" allowOverlap="1" wp14:anchorId="47BA50A7" wp14:editId="4B133002">
             <wp:simplePos x="0" y="0"/>
-            <wp:positionH relativeFrom="column">
-              <wp:posOffset>323215</wp:posOffset>
+            <wp:positionH relativeFrom="margin">
+              <wp:align>left</wp:align>
             </wp:positionH>
-            <wp:positionV relativeFrom="margin">
-              <wp:align>top</wp:align>
+            <wp:positionV relativeFrom="paragraph">
+              <wp:posOffset>24063</wp:posOffset>
             </wp:positionV>
-            <wp:extent cx="9258300" cy="5059680"/>
-            <wp:effectExtent l="0" t="0" r="0" b="7620"/>
-            <wp:wrapThrough wrapText="bothSides">
+            <wp:extent cx="7555865" cy="4980940"/>
+            <wp:effectExtent l="0" t="0" r="6985" b="0"/>
+            <wp:wrapTight wrapText="bothSides">
               <wp:wrapPolygon edited="0">
                 <wp:start x="0" y="0"/>
-                <wp:lineTo x="0" y="21551"/>
-                <wp:lineTo x="21556" y="21551"/>
-                <wp:lineTo x="21556" y="0"/>
+                <wp:lineTo x="0" y="21479"/>
+                <wp:lineTo x="21566" y="21479"/>
+                <wp:lineTo x="21566" y="0"/>
                 <wp:lineTo x="0" y="0"/>
               </wp:wrapPolygon>
-            </wp:wrapThrough>
-            <wp:docPr id="2" name="Imagem 2" descr="C:\Users\re041584\OneDrive\Documentos\Impacta\Engenharia de Requisitos\Silpan\Documentation\DFD Essencial para cada Capacidade\DFD Tratar troca do pedido.png"/>
+            </wp:wrapTight>
+            <wp:docPr id="21" name="Imagem 21"/>
             <wp:cNvGraphicFramePr>
               <a:graphicFrameLocks xmlns:a="http://schemas.openxmlformats.org/drawingml/2006/main" noChangeAspect="1"/>
             </wp:cNvGraphicFramePr>
@@ -542,7 +616,7 @@
               <a:graphicData uri="http://schemas.openxmlformats.org/drawingml/2006/picture">
                 <pic:pic xmlns:pic="http://schemas.openxmlformats.org/drawingml/2006/picture">
                   <pic:nvPicPr>
-                    <pic:cNvPr id="0" name="Picture 2" descr="C:\Users\re041584\OneDrive\Documentos\Impacta\Engenharia de Requisitos\Silpan\Documentation\DFD Essencial para cada Capacidade\DFD Tratar troca do pedido.png"/>
+                    <pic:cNvPr id="0" name="Picture 10"/>
                     <pic:cNvPicPr>
                       <a:picLocks noChangeAspect="1" noChangeArrowheads="1"/>
                     </pic:cNvPicPr>
@@ -563,7 +637,7 @@
                   <pic:spPr bwMode="auto">
                     <a:xfrm>
                       <a:off x="0" y="0"/>
-                      <a:ext cx="9258300" cy="5059680"/>
+                      <a:ext cx="7555865" cy="4980940"/>
                     </a:xfrm>
                     <a:prstGeom prst="rect">
                       <a:avLst/>
@@ -589,14 +663,29 @@
       <w:r>
         <w:rPr>
           <w:noProof/>
-          <w:lang w:eastAsia="pt-BR"/>
         </w:rPr>
         <w:lastRenderedPageBreak/>
         <w:drawing>
-          <wp:inline distT="0" distB="0" distL="0" distR="0" wp14:anchorId="2C4CBEF0" wp14:editId="1745CA11">
-            <wp:extent cx="6583680" cy="5532120"/>
-            <wp:effectExtent l="0" t="0" r="7620" b="0"/>
-            <wp:docPr id="6" name="Imagem 6" descr="C:\Users\re041584\OneDrive\Documentos\Impacta\Engenharia de Requisitos\Silpan\Documentation\DFD Essencial para cada Capacidade\DFD Tratar Estorno.png"/>
+          <wp:anchor distT="0" distB="0" distL="114300" distR="114300" simplePos="0" relativeHeight="251669504" behindDoc="1" locked="0" layoutInCell="1" allowOverlap="1" wp14:anchorId="6B933E16" wp14:editId="11221E2D">
+            <wp:simplePos x="0" y="0"/>
+            <wp:positionH relativeFrom="margin">
+              <wp:align>left</wp:align>
+            </wp:positionH>
+            <wp:positionV relativeFrom="paragraph">
+              <wp:posOffset>268</wp:posOffset>
+            </wp:positionV>
+            <wp:extent cx="9264015" cy="5077460"/>
+            <wp:effectExtent l="0" t="0" r="0" b="8890"/>
+            <wp:wrapTight wrapText="bothSides">
+              <wp:wrapPolygon edited="0">
+                <wp:start x="0" y="0"/>
+                <wp:lineTo x="0" y="21557"/>
+                <wp:lineTo x="21542" y="21557"/>
+                <wp:lineTo x="21542" y="0"/>
+                <wp:lineTo x="0" y="0"/>
+              </wp:wrapPolygon>
+            </wp:wrapTight>
+            <wp:docPr id="1" name="Imagem 1"/>
             <wp:cNvGraphicFramePr>
               <a:graphicFrameLocks xmlns:a="http://schemas.openxmlformats.org/drawingml/2006/main" noChangeAspect="1"/>
             </wp:cNvGraphicFramePr>
@@ -604,7 +693,7 @@
               <a:graphicData uri="http://schemas.openxmlformats.org/drawingml/2006/picture">
                 <pic:pic xmlns:pic="http://schemas.openxmlformats.org/drawingml/2006/picture">
                   <pic:nvPicPr>
-                    <pic:cNvPr id="0" name="Picture 6" descr="C:\Users\re041584\OneDrive\Documentos\Impacta\Engenharia de Requisitos\Silpan\Documentation\DFD Essencial para cada Capacidade\DFD Tratar Estorno.png"/>
+                    <pic:cNvPr id="0" name="Picture 1"/>
                     <pic:cNvPicPr>
                       <a:picLocks noChangeAspect="1" noChangeArrowheads="1"/>
                     </pic:cNvPicPr>
@@ -625,7 +714,7 @@
                   <pic:spPr bwMode="auto">
                     <a:xfrm>
                       <a:off x="0" y="0"/>
-                      <a:ext cx="6583680" cy="5532120"/>
+                      <a:ext cx="9264015" cy="5077460"/>
                     </a:xfrm>
                     <a:prstGeom prst="rect">
                       <a:avLst/>
@@ -638,416 +727,43 @@
                 </pic:pic>
               </a:graphicData>
             </a:graphic>
-          </wp:inline>
+          </wp:anchor>
         </w:drawing>
       </w:r>
-      <w:r>
-        <w:tab/>
-      </w:r>
-      <w:r>
-        <w:tab/>
-      </w:r>
-      <w:r>
-        <w:tab/>
-      </w:r>
-      <w:r>
-        <w:tab/>
-      </w:r>
-      <w:r>
-        <w:tab/>
-      </w:r>
-      <w:r>
-        <w:tab/>
-      </w:r>
-      <w:r>
-        <w:tab/>
-      </w:r>
-      <w:r>
-        <w:tab/>
-      </w:r>
-      <w:r>
-        <w:tab/>
-      </w:r>
-      <w:r>
-        <w:tab/>
-      </w:r>
-      <w:r>
-        <w:tab/>
-      </w:r>
-      <w:r>
-        <w:tab/>
-      </w:r>
-      <w:r>
-        <w:tab/>
-      </w:r>
-      <w:r>
-        <w:tab/>
-      </w:r>
-      <w:r>
-        <w:tab/>
-      </w:r>
-      <w:r>
-        <w:tab/>
-      </w:r>
-      <w:r>
-        <w:tab/>
-      </w:r>
-      <w:r>
-        <w:tab/>
-      </w:r>
-      <w:r>
-        <w:tab/>
-      </w:r>
-      <w:r>
-        <w:tab/>
-      </w:r>
-      <w:r>
-        <w:tab/>
-      </w:r>
-      <w:r>
-        <w:tab/>
-      </w:r>
-      <w:r>
-        <w:tab/>
-      </w:r>
-      <w:r>
-        <w:tab/>
-      </w:r>
-      <w:r>
-        <w:tab/>
-      </w:r>
-      <w:r>
-        <w:tab/>
-      </w:r>
-      <w:r>
-        <w:tab/>
-      </w:r>
-      <w:r>
-        <w:tab/>
-      </w:r>
-      <w:r>
-        <w:tab/>
-      </w:r>
-      <w:r>
-        <w:tab/>
-      </w:r>
-      <w:r>
-        <w:tab/>
-      </w:r>
-      <w:r>
-        <w:tab/>
-      </w:r>
-      <w:r>
-        <w:tab/>
-      </w:r>
-      <w:r>
-        <w:tab/>
-      </w:r>
-      <w:r>
-        <w:tab/>
-      </w:r>
-      <w:r>
-        <w:tab/>
-      </w:r>
-      <w:r>
-        <w:tab/>
-      </w:r>
-      <w:r>
-        <w:tab/>
-      </w:r>
-      <w:r>
-        <w:tab/>
-      </w:r>
-      <w:r>
-        <w:tab/>
-      </w:r>
-      <w:r>
-        <w:tab/>
-      </w:r>
-      <w:r>
-        <w:tab/>
-      </w:r>
-      <w:r>
-        <w:tab/>
-      </w:r>
-      <w:r>
-        <w:tab/>
-      </w:r>
-      <w:r>
-        <w:tab/>
-      </w:r>
-      <w:r>
-        <w:tab/>
-      </w:r>
-      <w:r>
-        <w:tab/>
-      </w:r>
-      <w:r>
-        <w:tab/>
-      </w:r>
-      <w:r>
-        <w:tab/>
-      </w:r>
-      <w:r>
-        <w:tab/>
-      </w:r>
-      <w:r>
-        <w:tab/>
-      </w:r>
-      <w:r>
-        <w:tab/>
-      </w:r>
-      <w:r>
-        <w:tab/>
-      </w:r>
-      <w:r>
-        <w:tab/>
-      </w:r>
-      <w:r>
-        <w:tab/>
-      </w:r>
-      <w:r>
-        <w:tab/>
-      </w:r>
-      <w:r>
-        <w:tab/>
-      </w:r>
-      <w:r>
-        <w:tab/>
-      </w:r>
-      <w:r>
-        <w:tab/>
-      </w:r>
-      <w:r>
-        <w:tab/>
-      </w:r>
-      <w:r>
-        <w:tab/>
-      </w:r>
-      <w:r>
-        <w:tab/>
-      </w:r>
-      <w:r>
-        <w:tab/>
-      </w:r>
-      <w:r>
-        <w:tab/>
-      </w:r>
-      <w:r>
-        <w:tab/>
-      </w:r>
-      <w:r>
-        <w:tab/>
-      </w:r>
-      <w:r>
-        <w:tab/>
-      </w:r>
-      <w:r>
-        <w:tab/>
-      </w:r>
-      <w:r>
-        <w:tab/>
-      </w:r>
-      <w:r>
-        <w:tab/>
-      </w:r>
-      <w:r>
-        <w:tab/>
-      </w:r>
-      <w:r>
-        <w:tab/>
-      </w:r>
-      <w:r>
-        <w:tab/>
-      </w:r>
-      <w:r>
-        <w:tab/>
-      </w:r>
-      <w:r>
-        <w:tab/>
-      </w:r>
-      <w:r>
-        <w:tab/>
-      </w:r>
-      <w:r>
-        <w:tab/>
-      </w:r>
-      <w:r>
-        <w:tab/>
-      </w:r>
-      <w:r>
-        <w:tab/>
-      </w:r>
-      <w:r>
-        <w:tab/>
-      </w:r>
-      <w:r>
-        <w:tab/>
-      </w:r>
-      <w:r>
-        <w:tab/>
-      </w:r>
-      <w:r>
-        <w:tab/>
-      </w:r>
-      <w:r>
-        <w:tab/>
-      </w:r>
-      <w:r>
-        <w:tab/>
-      </w:r>
-      <w:r>
-        <w:tab/>
-      </w:r>
-      <w:r>
-        <w:tab/>
-      </w:r>
-      <w:r>
-        <w:tab/>
-      </w:r>
-      <w:r>
-        <w:tab/>
-      </w:r>
-      <w:r>
-        <w:tab/>
-      </w:r>
-      <w:r>
-        <w:tab/>
-      </w:r>
-      <w:r>
-        <w:tab/>
-      </w:r>
-      <w:r>
-        <w:tab/>
-      </w:r>
-      <w:r>
-        <w:tab/>
-      </w:r>
-      <w:r>
-        <w:tab/>
-      </w:r>
-      <w:r>
-        <w:tab/>
-      </w:r>
-      <w:r>
-        <w:tab/>
-      </w:r>
-      <w:r>
-        <w:tab/>
-      </w:r>
-      <w:r>
-        <w:tab/>
-      </w:r>
-      <w:r>
-        <w:tab/>
-      </w:r>
-      <w:r>
-        <w:tab/>
-      </w:r>
-      <w:r>
-        <w:tab/>
-      </w:r>
-      <w:r>
-        <w:tab/>
-      </w:r>
-      <w:r>
-        <w:tab/>
-      </w:r>
-      <w:r>
-        <w:tab/>
-      </w:r>
-      <w:r>
-        <w:tab/>
-      </w:r>
-      <w:r>
-        <w:tab/>
-      </w:r>
-      <w:r>
-        <w:tab/>
-      </w:r>
-      <w:r>
-        <w:tab/>
-      </w:r>
-      <w:r>
-        <w:tab/>
-      </w:r>
-      <w:r>
-        <w:tab/>
-      </w:r>
-      <w:r>
-        <w:tab/>
-      </w:r>
-      <w:r>
-        <w:tab/>
-      </w:r>
-      <w:r>
-        <w:tab/>
-      </w:r>
-      <w:r>
-        <w:tab/>
-      </w:r>
-      <w:r>
-        <w:tab/>
-      </w:r>
-      <w:r>
-        <w:tab/>
-      </w:r>
-      <w:r>
-        <w:tab/>
-      </w:r>
-      <w:r>
-        <w:lastRenderedPageBreak/>
-        <w:tab/>
-      </w:r>
-      <w:r>
-        <w:tab/>
-      </w:r>
-      <w:r>
-        <w:tab/>
-      </w:r>
-      <w:r>
-        <w:tab/>
-      </w:r>
-      <w:r>
-        <w:tab/>
-      </w:r>
-      <w:r>
-        <w:tab/>
-      </w:r>
-      <w:r>
-        <w:tab/>
-      </w:r>
-      <w:r>
-        <w:tab/>
-      </w:r>
-      <w:r>
-        <w:tab/>
-      </w:r>
-      <w:r>
-        <w:tab/>
-      </w:r>
-      <w:r>
-        <w:tab/>
-      </w:r>
-      <w:r>
-        <w:tab/>
-      </w:r>
-      <w:r>
-        <w:tab/>
-      </w:r>
-      <w:r>
-        <w:tab/>
-      </w:r>
+    </w:p>
+    <w:p/>
+    <w:p>
+      <w:r>
+        <w:br w:type="page"/>
+      </w:r>
+    </w:p>
+    <w:p>
       <w:r>
         <w:rPr>
           <w:noProof/>
-          <w:lang w:eastAsia="pt-BR"/>
         </w:rPr>
+        <w:lastRenderedPageBreak/>
         <w:drawing>
-          <wp:inline distT="0" distB="0" distL="0" distR="0" wp14:anchorId="04075D2B" wp14:editId="298DF0DF">
-            <wp:extent cx="8961120" cy="5059680"/>
-            <wp:effectExtent l="0" t="0" r="0" b="7620"/>
-            <wp:docPr id="3" name="Imagem 3" descr="C:\Users\re041584\OneDrive\Documentos\Impacta\Engenharia de Requisitos\Silpan\Documentation\DFD Essencial para cada Capacidade\DFD Tratar compra de produtos.png"/>
+          <wp:anchor distT="0" distB="0" distL="114300" distR="114300" simplePos="0" relativeHeight="251668480" behindDoc="1" locked="0" layoutInCell="1" allowOverlap="1" wp14:anchorId="51B27DFD" wp14:editId="69588EBE">
+            <wp:simplePos x="0" y="0"/>
+            <wp:positionH relativeFrom="margin">
+              <wp:align>left</wp:align>
+            </wp:positionH>
+            <wp:positionV relativeFrom="paragraph">
+              <wp:posOffset>12800</wp:posOffset>
+            </wp:positionV>
+            <wp:extent cx="4572000" cy="5438140"/>
+            <wp:effectExtent l="0" t="0" r="0" b="0"/>
+            <wp:wrapTight wrapText="bothSides">
+              <wp:wrapPolygon edited="0">
+                <wp:start x="0" y="0"/>
+                <wp:lineTo x="0" y="21489"/>
+                <wp:lineTo x="21510" y="21489"/>
+                <wp:lineTo x="21510" y="0"/>
+                <wp:lineTo x="0" y="0"/>
+              </wp:wrapPolygon>
+            </wp:wrapTight>
+            <wp:docPr id="23" name="Imagem 23" descr="Diagrama&#10;&#10;Descrição gerada automaticamente"/>
             <wp:cNvGraphicFramePr>
               <a:graphicFrameLocks xmlns:a="http://schemas.openxmlformats.org/drawingml/2006/main" noChangeAspect="1"/>
             </wp:cNvGraphicFramePr>
@@ -1055,7 +771,7 @@
               <a:graphicData uri="http://schemas.openxmlformats.org/drawingml/2006/picture">
                 <pic:pic xmlns:pic="http://schemas.openxmlformats.org/drawingml/2006/picture">
                   <pic:nvPicPr>
-                    <pic:cNvPr id="0" name="Picture 3" descr="C:\Users\re041584\OneDrive\Documentos\Impacta\Engenharia de Requisitos\Silpan\Documentation\DFD Essencial para cada Capacidade\DFD Tratar compra de produtos.png"/>
+                    <pic:cNvPr id="23" name="Imagem 23" descr="Diagrama&#10;&#10;Descrição gerada automaticamente"/>
                     <pic:cNvPicPr>
                       <a:picLocks noChangeAspect="1" noChangeArrowheads="1"/>
                     </pic:cNvPicPr>
@@ -1076,7 +792,7 @@
                   <pic:spPr bwMode="auto">
                     <a:xfrm>
                       <a:off x="0" y="0"/>
-                      <a:ext cx="8961120" cy="5059680"/>
+                      <a:ext cx="4572000" cy="5438140"/>
                     </a:xfrm>
                     <a:prstGeom prst="rect">
                       <a:avLst/>
@@ -1089,479 +805,42 @@
                 </pic:pic>
               </a:graphicData>
             </a:graphic>
-          </wp:inline>
+          </wp:anchor>
         </w:drawing>
       </w:r>
-      <w:r>
-        <w:tab/>
-      </w:r>
-      <w:r>
-        <w:tab/>
-      </w:r>
-      <w:r>
-        <w:tab/>
-      </w:r>
-      <w:r>
-        <w:tab/>
-      </w:r>
-      <w:r>
-        <w:tab/>
-      </w:r>
-      <w:r>
-        <w:tab/>
-      </w:r>
-      <w:r>
-        <w:tab/>
-      </w:r>
-      <w:r>
-        <w:tab/>
-      </w:r>
-      <w:r>
-        <w:tab/>
-      </w:r>
-      <w:r>
-        <w:tab/>
-      </w:r>
-      <w:r>
-        <w:tab/>
-      </w:r>
-      <w:r>
-        <w:tab/>
-      </w:r>
-      <w:r>
-        <w:tab/>
-      </w:r>
-      <w:r>
-        <w:tab/>
-      </w:r>
-      <w:r>
-        <w:tab/>
-      </w:r>
-      <w:r>
-        <w:tab/>
-      </w:r>
-      <w:r>
-        <w:tab/>
-      </w:r>
-      <w:r>
-        <w:tab/>
-      </w:r>
-      <w:r>
-        <w:tab/>
-      </w:r>
-      <w:r>
-        <w:tab/>
-      </w:r>
-      <w:r>
-        <w:tab/>
-      </w:r>
-      <w:r>
-        <w:tab/>
-      </w:r>
-      <w:r>
-        <w:tab/>
-      </w:r>
-      <w:r>
-        <w:tab/>
-      </w:r>
-      <w:r>
-        <w:tab/>
-      </w:r>
-      <w:r>
-        <w:tab/>
-      </w:r>
-      <w:r>
-        <w:tab/>
-      </w:r>
-      <w:r>
-        <w:tab/>
-      </w:r>
-      <w:r>
-        <w:tab/>
-      </w:r>
-      <w:r>
-        <w:tab/>
-      </w:r>
-      <w:r>
-        <w:tab/>
-      </w:r>
-      <w:r>
-        <w:tab/>
-      </w:r>
-      <w:r>
-        <w:tab/>
-      </w:r>
-      <w:r>
-        <w:tab/>
-      </w:r>
-      <w:r>
-        <w:tab/>
-      </w:r>
-      <w:r>
-        <w:tab/>
-      </w:r>
-      <w:r>
-        <w:tab/>
-      </w:r>
-      <w:r>
-        <w:tab/>
-      </w:r>
-      <w:r>
-        <w:tab/>
-      </w:r>
-      <w:r>
-        <w:tab/>
-      </w:r>
-      <w:r>
-        <w:tab/>
-      </w:r>
-      <w:r>
-        <w:tab/>
-      </w:r>
-      <w:r>
-        <w:tab/>
-      </w:r>
-      <w:r>
-        <w:tab/>
-      </w:r>
-      <w:r>
-        <w:tab/>
-      </w:r>
-      <w:r>
-        <w:tab/>
-      </w:r>
-      <w:r>
-        <w:tab/>
-      </w:r>
-      <w:r>
-        <w:tab/>
-      </w:r>
-      <w:r>
-        <w:tab/>
-      </w:r>
-      <w:r>
-        <w:tab/>
-      </w:r>
-      <w:r>
-        <w:tab/>
-      </w:r>
-      <w:r>
-        <w:tab/>
-      </w:r>
-      <w:r>
-        <w:tab/>
-      </w:r>
-      <w:r>
-        <w:tab/>
-      </w:r>
-      <w:r>
-        <w:tab/>
-      </w:r>
-      <w:r>
-        <w:tab/>
-      </w:r>
-      <w:r>
-        <w:tab/>
-      </w:r>
-      <w:r>
-        <w:tab/>
-      </w:r>
-      <w:r>
-        <w:tab/>
-      </w:r>
-      <w:r>
-        <w:tab/>
-      </w:r>
-      <w:r>
-        <w:tab/>
-      </w:r>
-      <w:r>
-        <w:tab/>
-      </w:r>
-      <w:r>
-        <w:tab/>
-      </w:r>
-      <w:r>
-        <w:tab/>
-      </w:r>
-      <w:r>
-        <w:tab/>
-      </w:r>
-      <w:r>
-        <w:tab/>
-      </w:r>
-      <w:r>
-        <w:tab/>
-      </w:r>
-      <w:r>
-        <w:tab/>
-      </w:r>
-      <w:r>
-        <w:tab/>
-      </w:r>
-      <w:r>
-        <w:tab/>
-      </w:r>
-      <w:r>
-        <w:tab/>
-      </w:r>
-      <w:r>
-        <w:tab/>
-      </w:r>
-      <w:r>
-        <w:tab/>
-      </w:r>
-      <w:r>
-        <w:tab/>
-      </w:r>
-      <w:r>
-        <w:tab/>
-      </w:r>
-      <w:r>
-        <w:tab/>
-      </w:r>
-      <w:r>
-        <w:tab/>
-      </w:r>
-      <w:r>
-        <w:tab/>
-      </w:r>
-      <w:r>
-        <w:tab/>
-      </w:r>
-      <w:r>
-        <w:tab/>
-      </w:r>
-      <w:r>
-        <w:tab/>
-      </w:r>
-      <w:r>
-        <w:tab/>
-      </w:r>
-      <w:r>
-        <w:tab/>
-      </w:r>
-      <w:r>
-        <w:tab/>
-      </w:r>
-      <w:r>
-        <w:tab/>
-      </w:r>
-      <w:r>
-        <w:tab/>
-      </w:r>
-      <w:r>
-        <w:tab/>
-      </w:r>
-      <w:r>
-        <w:tab/>
-      </w:r>
-      <w:r>
-        <w:tab/>
-      </w:r>
-      <w:r>
-        <w:tab/>
-      </w:r>
-      <w:r>
-        <w:tab/>
-      </w:r>
-      <w:r>
-        <w:tab/>
-      </w:r>
-      <w:r>
-        <w:tab/>
-      </w:r>
-      <w:r>
-        <w:tab/>
-      </w:r>
-      <w:r>
-        <w:tab/>
-      </w:r>
-      <w:r>
-        <w:tab/>
-      </w:r>
-      <w:r>
-        <w:tab/>
-      </w:r>
-      <w:r>
-        <w:tab/>
-      </w:r>
-      <w:r>
-        <w:tab/>
-      </w:r>
-      <w:r>
-        <w:tab/>
-      </w:r>
-      <w:r>
-        <w:tab/>
-      </w:r>
-      <w:r>
-        <w:tab/>
-      </w:r>
-      <w:r>
-        <w:tab/>
-      </w:r>
-      <w:r>
-        <w:tab/>
-      </w:r>
-      <w:r>
-        <w:tab/>
-      </w:r>
-      <w:r>
-        <w:tab/>
-      </w:r>
-      <w:r>
-        <w:tab/>
-      </w:r>
-      <w:r>
-        <w:tab/>
-      </w:r>
-      <w:r>
-        <w:tab/>
-      </w:r>
-      <w:r>
-        <w:tab/>
-      </w:r>
-      <w:r>
-        <w:tab/>
-      </w:r>
-      <w:r>
-        <w:tab/>
-      </w:r>
-      <w:r>
-        <w:tab/>
-      </w:r>
-      <w:r>
-        <w:tab/>
-      </w:r>
-      <w:r>
-        <w:tab/>
-      </w:r>
-      <w:r>
-        <w:tab/>
-      </w:r>
-      <w:r>
-        <w:tab/>
-      </w:r>
-      <w:r>
-        <w:tab/>
-      </w:r>
-      <w:r>
-        <w:tab/>
-      </w:r>
-      <w:r>
-        <w:tab/>
-      </w:r>
-      <w:r>
-        <w:tab/>
-      </w:r>
-      <w:r>
-        <w:tab/>
-      </w:r>
-      <w:r>
-        <w:tab/>
-      </w:r>
-      <w:r>
-        <w:tab/>
-      </w:r>
-      <w:r>
-        <w:tab/>
-      </w:r>
-      <w:r>
-        <w:tab/>
-      </w:r>
-      <w:r>
-        <w:tab/>
-      </w:r>
-      <w:r>
-        <w:tab/>
-      </w:r>
-      <w:r>
-        <w:tab/>
-      </w:r>
-      <w:r>
-        <w:tab/>
-      </w:r>
-      <w:r>
-        <w:tab/>
-      </w:r>
-      <w:r>
-        <w:tab/>
-      </w:r>
-      <w:r>
-        <w:tab/>
-      </w:r>
-      <w:r>
-        <w:tab/>
-      </w:r>
-      <w:r>
-        <w:lastRenderedPageBreak/>
-        <w:tab/>
-      </w:r>
-      <w:r>
-        <w:tab/>
-      </w:r>
-      <w:r>
-        <w:tab/>
-      </w:r>
-      <w:r>
-        <w:tab/>
-      </w:r>
-      <w:r>
-        <w:tab/>
-      </w:r>
-      <w:r>
-        <w:tab/>
-      </w:r>
-      <w:r>
-        <w:tab/>
-      </w:r>
-      <w:r>
-        <w:tab/>
-      </w:r>
-      <w:r>
-        <w:tab/>
-      </w:r>
-      <w:r>
-        <w:tab/>
-      </w:r>
-      <w:r>
-        <w:tab/>
-      </w:r>
-      <w:r>
-        <w:tab/>
-      </w:r>
-      <w:r>
-        <w:tab/>
-      </w:r>
-      <w:r>
-        <w:tab/>
-      </w:r>
-      <w:r>
-        <w:tab/>
-      </w:r>
-      <w:r>
-        <w:tab/>
-      </w:r>
-      <w:r>
-        <w:tab/>
-      </w:r>
-      <w:r>
-        <w:tab/>
-      </w:r>
-      <w:r>
-        <w:tab/>
-      </w:r>
+    </w:p>
+    <w:p>
+      <w:r>
+        <w:br w:type="page"/>
+      </w:r>
+    </w:p>
+    <w:p>
       <w:r>
         <w:rPr>
           <w:noProof/>
-          <w:lang w:eastAsia="pt-BR"/>
         </w:rPr>
+        <w:lastRenderedPageBreak/>
         <w:drawing>
-          <wp:inline distT="0" distB="0" distL="0" distR="0" wp14:anchorId="612266AA" wp14:editId="7FC962B8">
-            <wp:extent cx="5631180" cy="5151120"/>
-            <wp:effectExtent l="0" t="0" r="7620" b="0"/>
-            <wp:docPr id="1" name="Imagem 1" descr="C:\Users\re041584\OneDrive\Documentos\Impacta\Engenharia de Requisitos\Silpan\Documentation\DFD Essencial para cada Capacidade\DFD Tratar abastecimento de estoque.jpg"/>
+          <wp:anchor distT="0" distB="0" distL="114300" distR="114300" simplePos="0" relativeHeight="251666432" behindDoc="1" locked="0" layoutInCell="1" allowOverlap="1" wp14:anchorId="70A473FE" wp14:editId="57F5DE8B">
+            <wp:simplePos x="0" y="0"/>
+            <wp:positionH relativeFrom="margin">
+              <wp:align>left</wp:align>
+            </wp:positionH>
+            <wp:positionV relativeFrom="paragraph">
+              <wp:posOffset>301</wp:posOffset>
+            </wp:positionV>
+            <wp:extent cx="8951595" cy="5053330"/>
+            <wp:effectExtent l="0" t="0" r="1905" b="0"/>
+            <wp:wrapTight wrapText="bothSides">
+              <wp:wrapPolygon edited="0">
+                <wp:start x="0" y="0"/>
+                <wp:lineTo x="0" y="21497"/>
+                <wp:lineTo x="21559" y="21497"/>
+                <wp:lineTo x="21559" y="0"/>
+                <wp:lineTo x="0" y="0"/>
+              </wp:wrapPolygon>
+            </wp:wrapTight>
+            <wp:docPr id="25" name="Imagem 25" descr="Diagrama&#10;&#10;Descrição gerada automaticamente"/>
             <wp:cNvGraphicFramePr>
               <a:graphicFrameLocks xmlns:a="http://schemas.openxmlformats.org/drawingml/2006/main" noChangeAspect="1"/>
             </wp:cNvGraphicFramePr>
@@ -1569,7 +848,7 @@
               <a:graphicData uri="http://schemas.openxmlformats.org/drawingml/2006/picture">
                 <pic:pic xmlns:pic="http://schemas.openxmlformats.org/drawingml/2006/picture">
                   <pic:nvPicPr>
-                    <pic:cNvPr id="0" name="Picture 1" descr="C:\Users\re041584\OneDrive\Documentos\Impacta\Engenharia de Requisitos\Silpan\Documentation\DFD Essencial para cada Capacidade\DFD Tratar abastecimento de estoque.jpg"/>
+                    <pic:cNvPr id="25" name="Imagem 25" descr="Diagrama&#10;&#10;Descrição gerada automaticamente"/>
                     <pic:cNvPicPr>
                       <a:picLocks noChangeAspect="1" noChangeArrowheads="1"/>
                     </pic:cNvPicPr>
@@ -1590,7 +869,7 @@
                   <pic:spPr bwMode="auto">
                     <a:xfrm>
                       <a:off x="0" y="0"/>
-                      <a:ext cx="5631180" cy="5151120"/>
+                      <a:ext cx="8951595" cy="5053330"/>
                     </a:xfrm>
                     <a:prstGeom prst="rect">
                       <a:avLst/>
@@ -1603,7 +882,85 @@
                 </pic:pic>
               </a:graphicData>
             </a:graphic>
-          </wp:inline>
+          </wp:anchor>
+        </w:drawing>
+      </w:r>
+    </w:p>
+    <w:p/>
+    <w:p>
+      <w:r>
+        <w:br w:type="page"/>
+      </w:r>
+    </w:p>
+    <w:p>
+      <w:r>
+        <w:rPr>
+          <w:noProof/>
+        </w:rPr>
+        <w:lastRenderedPageBreak/>
+        <w:drawing>
+          <wp:anchor distT="0" distB="0" distL="114300" distR="114300" simplePos="0" relativeHeight="251667456" behindDoc="1" locked="0" layoutInCell="1" allowOverlap="1" wp14:anchorId="61655EF7" wp14:editId="152A4361">
+            <wp:simplePos x="0" y="0"/>
+            <wp:positionH relativeFrom="margin">
+              <wp:posOffset>1540042</wp:posOffset>
+            </wp:positionH>
+            <wp:positionV relativeFrom="paragraph">
+              <wp:posOffset>268</wp:posOffset>
+            </wp:positionV>
+            <wp:extent cx="4764405" cy="5149215"/>
+            <wp:effectExtent l="0" t="0" r="0" b="0"/>
+            <wp:wrapTight wrapText="bothSides">
+              <wp:wrapPolygon edited="0">
+                <wp:start x="0" y="0"/>
+                <wp:lineTo x="0" y="21496"/>
+                <wp:lineTo x="21505" y="21496"/>
+                <wp:lineTo x="21505" y="0"/>
+                <wp:lineTo x="0" y="0"/>
+              </wp:wrapPolygon>
+            </wp:wrapTight>
+            <wp:docPr id="26" name="Imagem 26"/>
+            <wp:cNvGraphicFramePr>
+              <a:graphicFrameLocks xmlns:a="http://schemas.openxmlformats.org/drawingml/2006/main" noChangeAspect="1"/>
+            </wp:cNvGraphicFramePr>
+            <a:graphic xmlns:a="http://schemas.openxmlformats.org/drawingml/2006/main">
+              <a:graphicData uri="http://schemas.openxmlformats.org/drawingml/2006/picture">
+                <pic:pic xmlns:pic="http://schemas.openxmlformats.org/drawingml/2006/picture">
+                  <pic:nvPicPr>
+                    <pic:cNvPr id="0" name="Picture 21"/>
+                    <pic:cNvPicPr>
+                      <a:picLocks noChangeAspect="1" noChangeArrowheads="1"/>
+                    </pic:cNvPicPr>
+                  </pic:nvPicPr>
+                  <pic:blipFill>
+                    <a:blip r:embed="rId15">
+                      <a:extLst>
+                        <a:ext uri="{28A0092B-C50C-407E-A947-70E740481C1C}">
+                          <a14:useLocalDpi xmlns:a14="http://schemas.microsoft.com/office/drawing/2010/main" val="0"/>
+                        </a:ext>
+                      </a:extLst>
+                    </a:blip>
+                    <a:srcRect/>
+                    <a:stretch>
+                      <a:fillRect/>
+                    </a:stretch>
+                  </pic:blipFill>
+                  <pic:spPr bwMode="auto">
+                    <a:xfrm>
+                      <a:off x="0" y="0"/>
+                      <a:ext cx="4764405" cy="5149215"/>
+                    </a:xfrm>
+                    <a:prstGeom prst="rect">
+                      <a:avLst/>
+                    </a:prstGeom>
+                    <a:noFill/>
+                    <a:ln>
+                      <a:noFill/>
+                    </a:ln>
+                  </pic:spPr>
+                </pic:pic>
+              </a:graphicData>
+            </a:graphic>
+          </wp:anchor>
         </w:drawing>
       </w:r>
     </w:p>

</xml_diff>